<commit_message>
ARD fixes from grade
</commit_message>
<xml_diff>
--- a/docs/ARD.docx
+++ b/docs/ARD.docx
@@ -27,7 +27,7 @@
       <w:sdtContent>
         <w:p>
           <w:pPr>
-            <w:pStyle w:val="1"/>
+            <w:pStyle w:val="11"/>
             <w:spacing w:before="240"/>
             <w:rPr>
               <w:rFonts w:cstheme="minorHAnsi"/>
@@ -1302,7 +1302,7 @@
     </w:p>
     <w:p>
       <w:pPr>
-        <w:pStyle w:val="1"/>
+        <w:pStyle w:val="11"/>
         <w:rPr>
           <w:rStyle w:val="Title"/>
           <w:rFonts w:cstheme="minorHAnsi"/>
@@ -1390,7 +1390,7 @@
     </w:p>
     <w:p>
       <w:pPr>
-        <w:pStyle w:val="1"/>
+        <w:pStyle w:val="11"/>
         <w:rPr>
           <w:rStyle w:val="Title"/>
           <w:rFonts w:cstheme="minorHAnsi"/>
@@ -1507,7 +1507,7 @@
     </w:p>
     <w:p>
       <w:pPr>
-        <w:pStyle w:val="1"/>
+        <w:pStyle w:val="11"/>
         <w:rPr>
           <w:rFonts w:cstheme="minorHAnsi"/>
         </w:rPr>
@@ -1558,7 +1558,7 @@
     </w:p>
     <w:p>
       <w:pPr>
-        <w:pStyle w:val="1"/>
+        <w:pStyle w:val="11"/>
         <w:rPr>
           <w:rFonts w:cstheme="minorHAnsi"/>
           <w:sz w:val="24"/>
@@ -1973,7 +1973,7 @@
     </w:p>
     <w:p>
       <w:pPr>
-        <w:pStyle w:val="1"/>
+        <w:pStyle w:val="11"/>
         <w:rPr>
           <w:rFonts w:cstheme="minorHAnsi"/>
         </w:rPr>
@@ -1995,23 +1995,13 @@
           <w:szCs w:val="24"/>
         </w:rPr>
       </w:pPr>
-      <w:proofErr w:type="spellStart"/>
       <w:r>
         <w:rPr>
           <w:rFonts w:cstheme="minorHAnsi"/>
           <w:sz w:val="24"/>
           <w:szCs w:val="24"/>
         </w:rPr>
-        <w:t>Liron</w:t>
-      </w:r>
-      <w:proofErr w:type="spellEnd"/>
-      <w:r>
-        <w:rPr>
-          <w:rFonts w:cstheme="minorHAnsi"/>
-          <w:sz w:val="24"/>
-          <w:szCs w:val="24"/>
-        </w:rPr>
-        <w:t xml:space="preserve"> Hart – Customer</w:t>
+        <w:t>Liron Hart – Customer</w:t>
       </w:r>
     </w:p>
     <w:p>
@@ -2170,7 +2160,7 @@
     </w:p>
     <w:p>
       <w:pPr>
-        <w:pStyle w:val="1"/>
+        <w:pStyle w:val="11"/>
         <w:rPr>
           <w:rFonts w:cstheme="minorHAnsi"/>
         </w:rPr>
@@ -2512,7 +2502,7 @@
     </w:p>
     <w:p>
       <w:pPr>
-        <w:pStyle w:val="1"/>
+        <w:pStyle w:val="11"/>
         <w:rPr>
           <w:rFonts w:cstheme="minorHAnsi"/>
           <w:sz w:val="24"/>
@@ -2736,31 +2726,7 @@
           <w:sz w:val="24"/>
           <w:szCs w:val="24"/>
         </w:rPr>
-        <w:t xml:space="preserve">each </w:t>
-      </w:r>
-      <w:r>
-        <w:rPr>
-          <w:rFonts w:cstheme="minorHAnsi"/>
-          <w:sz w:val="24"/>
-          <w:szCs w:val="24"/>
-        </w:rPr>
-        <w:t>mission</w:t>
-      </w:r>
-      <w:r>
-        <w:rPr>
-          <w:rFonts w:cstheme="minorHAnsi"/>
-          <w:sz w:val="24"/>
-          <w:szCs w:val="24"/>
-        </w:rPr>
-        <w:t>'</w:t>
-      </w:r>
-      <w:r>
-        <w:rPr>
-          <w:rFonts w:cstheme="minorHAnsi"/>
-          <w:sz w:val="24"/>
-          <w:szCs w:val="24"/>
-        </w:rPr>
-        <w:t xml:space="preserve">s </w:t>
+        <w:t xml:space="preserve">each mission's </w:t>
       </w:r>
       <w:r>
         <w:rPr>
@@ -3180,7 +3146,7 @@
     </w:p>
     <w:p>
       <w:pPr>
-        <w:pStyle w:val="1"/>
+        <w:pStyle w:val="11"/>
         <w:rPr>
           <w:rFonts w:cstheme="minorHAnsi"/>
         </w:rPr>
@@ -8445,15 +8411,7 @@
                 <w:sz w:val="24"/>
                 <w:szCs w:val="24"/>
               </w:rPr>
-              <w:t>template</w:t>
-            </w:r>
-            <w:r>
-              <w:rPr>
-                <w:rFonts w:cstheme="minorHAnsi"/>
-                <w:sz w:val="24"/>
-                <w:szCs w:val="24"/>
-              </w:rPr>
-              <w:t xml:space="preserve"> </w:t>
+              <w:t xml:space="preserve">template </w:t>
             </w:r>
             <w:r>
               <w:rPr>
@@ -8713,15 +8671,7 @@
                 <w:sz w:val="24"/>
                 <w:szCs w:val="24"/>
               </w:rPr>
-              <w:t xml:space="preserve">a </w:t>
-            </w:r>
-            <w:r>
-              <w:rPr>
-                <w:rFonts w:cstheme="minorHAnsi"/>
-                <w:sz w:val="24"/>
-                <w:szCs w:val="24"/>
-              </w:rPr>
-              <w:t>template</w:t>
+              <w:t>a template</w:t>
             </w:r>
             <w:r>
               <w:rPr>
@@ -9789,15 +9739,7 @@
                 <w:sz w:val="24"/>
                 <w:szCs w:val="24"/>
               </w:rPr>
-              <w:t>template</w:t>
-            </w:r>
-            <w:r>
-              <w:rPr>
-                <w:rFonts w:cstheme="minorHAnsi"/>
-                <w:sz w:val="24"/>
-                <w:szCs w:val="24"/>
-              </w:rPr>
-              <w:t xml:space="preserve"> </w:t>
+              <w:t xml:space="preserve">template </w:t>
             </w:r>
             <w:r>
               <w:rPr>
@@ -12670,15 +12612,7 @@
                 <w:sz w:val="24"/>
                 <w:szCs w:val="24"/>
               </w:rPr>
-              <w:t>e</w:t>
-            </w:r>
-            <w:r>
-              <w:rPr>
-                <w:rFonts w:cstheme="minorHAnsi"/>
-                <w:sz w:val="24"/>
-                <w:szCs w:val="24"/>
-              </w:rPr>
-              <w:t>dit</w:t>
+              <w:t>edit</w:t>
             </w:r>
             <w:r>
               <w:rPr>
@@ -12799,15 +12733,7 @@
                 <w:sz w:val="24"/>
                 <w:szCs w:val="24"/>
               </w:rPr>
-              <w:t>edit</w:t>
-            </w:r>
-            <w:r>
-              <w:rPr>
-                <w:rFonts w:cstheme="minorHAnsi"/>
-                <w:sz w:val="24"/>
-                <w:szCs w:val="24"/>
-              </w:rPr>
-              <w:t>ed</w:t>
+              <w:t>edited</w:t>
             </w:r>
           </w:p>
         </w:tc>
@@ -12957,15 +12883,7 @@
                 <w:sz w:val="24"/>
                 <w:szCs w:val="24"/>
               </w:rPr>
-              <w:t>edit</w:t>
-            </w:r>
-            <w:r>
-              <w:rPr>
-                <w:rFonts w:cstheme="minorHAnsi"/>
-                <w:sz w:val="24"/>
-                <w:szCs w:val="24"/>
-              </w:rPr>
-              <w:t>s</w:t>
+              <w:t>edits</w:t>
             </w:r>
             <w:r>
               <w:rPr>
@@ -13099,15 +13017,7 @@
                 <w:sz w:val="24"/>
                 <w:szCs w:val="24"/>
               </w:rPr>
-              <w:t>edit</w:t>
-            </w:r>
-            <w:r>
-              <w:rPr>
-                <w:rFonts w:cstheme="minorHAnsi"/>
-                <w:sz w:val="24"/>
-                <w:szCs w:val="24"/>
-              </w:rPr>
-              <w:t>s</w:t>
+              <w:t>edits</w:t>
             </w:r>
             <w:r>
               <w:rPr>
@@ -15760,15 +15670,7 @@
                 <w:sz w:val="24"/>
                 <w:szCs w:val="24"/>
               </w:rPr>
-              <w:t>edit</w:t>
-            </w:r>
-            <w:r>
-              <w:rPr>
-                <w:rFonts w:cstheme="minorHAnsi"/>
-                <w:sz w:val="24"/>
-                <w:szCs w:val="24"/>
-              </w:rPr>
-              <w:t>ed</w:t>
+              <w:t>edited</w:t>
             </w:r>
           </w:p>
         </w:tc>
@@ -15918,15 +15820,7 @@
                 <w:sz w:val="24"/>
                 <w:szCs w:val="24"/>
               </w:rPr>
-              <w:t>edit</w:t>
-            </w:r>
-            <w:r>
-              <w:rPr>
-                <w:rFonts w:cstheme="minorHAnsi"/>
-                <w:sz w:val="24"/>
-                <w:szCs w:val="24"/>
-              </w:rPr>
-              <w:t>s</w:t>
+              <w:t>edits</w:t>
             </w:r>
             <w:r>
               <w:rPr>
@@ -16068,15 +15962,7 @@
                 <w:sz w:val="24"/>
                 <w:szCs w:val="24"/>
               </w:rPr>
-              <w:t>edit</w:t>
-            </w:r>
-            <w:r>
-              <w:rPr>
-                <w:rFonts w:cstheme="minorHAnsi"/>
-                <w:sz w:val="24"/>
-                <w:szCs w:val="24"/>
-              </w:rPr>
-              <w:t>s</w:t>
+              <w:t>edits</w:t>
             </w:r>
             <w:r>
               <w:rPr>
@@ -17419,7 +17305,7 @@
             <w:pPr>
               <w:widowControl w:val="0"/>
               <w:rPr>
-                <w:rFonts w:cstheme="minorHAnsi" w:hint="cs"/>
+                <w:rFonts w:cstheme="minorHAnsi"/>
                 <w:sz w:val="24"/>
                 <w:szCs w:val="24"/>
                 <w:rtl/>
@@ -20194,7 +20080,7 @@
     </w:p>
     <w:p>
       <w:pPr>
-        <w:pStyle w:val="1"/>
+        <w:pStyle w:val="11"/>
         <w:rPr>
           <w:rFonts w:cstheme="minorHAnsi"/>
         </w:rPr>
@@ -20842,7 +20728,23 @@
           <w:sz w:val="24"/>
           <w:szCs w:val="24"/>
         </w:rPr>
-        <w:t>Each Mission has status, links, documentation / proof.</w:t>
+        <w:t>Each Mission has status, links, documentation / proof</w:t>
+      </w:r>
+      <w:r>
+        <w:rPr>
+          <w:rFonts w:cstheme="minorHAnsi"/>
+          <w:sz w:val="24"/>
+          <w:szCs w:val="24"/>
+        </w:rPr>
+        <w:t xml:space="preserve"> and notes (description)</w:t>
+      </w:r>
+      <w:r>
+        <w:rPr>
+          <w:rFonts w:cstheme="minorHAnsi"/>
+          <w:sz w:val="24"/>
+          <w:szCs w:val="24"/>
+        </w:rPr>
+        <w:t>.</w:t>
       </w:r>
     </w:p>
     <w:p>
@@ -21011,15 +20913,7 @@
           <w:sz w:val="24"/>
           <w:szCs w:val="24"/>
         </w:rPr>
-        <w:t>missions'</w:t>
-      </w:r>
-      <w:r>
-        <w:rPr>
-          <w:rFonts w:cstheme="minorHAnsi"/>
-          <w:sz w:val="24"/>
-          <w:szCs w:val="24"/>
-        </w:rPr>
-        <w:t xml:space="preserve"> </w:t>
+        <w:t xml:space="preserve">missions' </w:t>
       </w:r>
       <w:r>
         <w:rPr>
@@ -21177,7 +21071,7 @@
     </w:p>
     <w:p>
       <w:pPr>
-        <w:pStyle w:val="1"/>
+        <w:pStyle w:val="11"/>
         <w:rPr>
           <w:rFonts w:cstheme="minorHAnsi"/>
         </w:rPr>
@@ -21252,7 +21146,7 @@
     </w:p>
     <w:p>
       <w:pPr>
-        <w:pStyle w:val="1"/>
+        <w:pStyle w:val="11"/>
         <w:rPr>
           <w:rFonts w:cstheme="minorHAnsi"/>
         </w:rPr>
@@ -21280,7 +21174,7 @@
           <w:sz w:val="24"/>
           <w:szCs w:val="24"/>
         </w:rPr>
-        <w:t xml:space="preserve">Our biggest concern for this project is that the application will be an annoying overhead for the work managers, which will cause them to neglect the use of the system </w:t>
+        <w:t>Our biggest concern for this project is that the application will be an annoying overhead for the work managers, which will cause them to neglect the use of the system and make it irrelevant. Therefore, to prove our concept we plan to develop a small-scale mobile application that will have the final interface, so we will be able to ascertain that it is intuitive and fits our users’ needs.</w:t>
       </w:r>
       <w:r>
         <w:rPr>
@@ -21288,23 +21182,7 @@
           <w:sz w:val="24"/>
           <w:szCs w:val="24"/>
         </w:rPr>
-        <w:t xml:space="preserve">and make it irrelevant. Therefore, to prove our concept we plan to develop a </w:t>
-      </w:r>
-      <w:r>
-        <w:rPr>
-          <w:rFonts w:cstheme="minorHAnsi"/>
-          <w:sz w:val="24"/>
-          <w:szCs w:val="24"/>
-        </w:rPr>
-        <w:t>small-scale</w:t>
-      </w:r>
-      <w:r>
-        <w:rPr>
-          <w:rFonts w:cstheme="minorHAnsi"/>
-          <w:sz w:val="24"/>
-          <w:szCs w:val="24"/>
-        </w:rPr>
-        <w:t xml:space="preserve"> mobile application that will have the final interface, so we will be able to ascertain that it is intuitive and fits our users’ needs.</w:t>
+        <w:t xml:space="preserve"> To test that the interface is well received, we will pass survey between the users that will evaluate their experiences.</w:t>
       </w:r>
     </w:p>
     <w:p>
@@ -21318,7 +21196,7 @@
     </w:p>
     <w:p>
       <w:pPr>
-        <w:pStyle w:val="1"/>
+        <w:pStyle w:val="11"/>
         <w:rPr>
           <w:rFonts w:cstheme="minorHAnsi"/>
         </w:rPr>
@@ -21440,7 +21318,7 @@
     </w:p>
     <w:p>
       <w:pPr>
-        <w:pStyle w:val="1"/>
+        <w:pStyle w:val="11"/>
         <w:rPr>
           <w:rFonts w:cstheme="minorHAnsi"/>
         </w:rPr>
@@ -21450,7 +21328,6 @@
         <w:rPr>
           <w:rFonts w:cstheme="minorHAnsi"/>
         </w:rPr>
-        <w:lastRenderedPageBreak/>
         <w:t>Glossary</w:t>
       </w:r>
       <w:bookmarkEnd w:id="13"/>
@@ -22201,7 +22078,6 @@
               </w:rPr>
               <w:t xml:space="preserve">Small tasks that are required to complete </w:t>
             </w:r>
-            <w:proofErr w:type="gramStart"/>
             <w:r>
               <w:rPr>
                 <w:rFonts w:cstheme="minorHAnsi"/>
@@ -22210,7 +22086,6 @@
               </w:rPr>
               <w:t>in order to</w:t>
             </w:r>
-            <w:proofErr w:type="gramEnd"/>
             <w:r>
               <w:rPr>
                 <w:rFonts w:cstheme="minorHAnsi"/>
@@ -22654,7 +22529,7 @@
     </w:p>
     <w:p>
       <w:pPr>
-        <w:pStyle w:val="1"/>
+        <w:pStyle w:val="11"/>
         <w:rPr>
           <w:rFonts w:cstheme="minorHAnsi"/>
         </w:rPr>
@@ -23546,7 +23421,7 @@
               <w:widowControl w:val="0"/>
               <w:bidi/>
               <w:rPr>
-                <w:rFonts w:cstheme="minorHAnsi" w:hint="cs"/>
+                <w:rFonts w:cstheme="minorHAnsi"/>
                 <w:sz w:val="24"/>
                 <w:szCs w:val="24"/>
                 <w:rtl/>
@@ -25000,16 +24875,16 @@
     <w:lsdException w:name="Unresolved Mention" w:semiHidden="1" w:unhideWhenUsed="1"/>
     <w:lsdException w:name="Smart Link" w:semiHidden="1" w:unhideWhenUsed="1"/>
   </w:latentStyles>
-  <w:style w:type="paragraph" w:default="1" w:styleId="Normal">
+  <w:style w:type="paragraph" w:default="1" w:styleId="a">
     <w:name w:val="Normal"/>
     <w:qFormat/>
     <w:rsid w:val="008B3B47"/>
   </w:style>
-  <w:style w:type="paragraph" w:styleId="Heading1">
+  <w:style w:type="paragraph" w:styleId="1">
     <w:name w:val="heading 1"/>
-    <w:basedOn w:val="Normal"/>
-    <w:next w:val="Normal"/>
-    <w:link w:val="Heading1Char"/>
+    <w:basedOn w:val="a"/>
+    <w:next w:val="a"/>
+    <w:link w:val="10"/>
     <w:uiPriority w:val="9"/>
     <w:qFormat/>
     <w:rsid w:val="00E148EF"/>
@@ -25026,11 +24901,11 @@
       <w:szCs w:val="32"/>
     </w:rPr>
   </w:style>
-  <w:style w:type="paragraph" w:styleId="Heading2">
+  <w:style w:type="paragraph" w:styleId="2">
     <w:name w:val="heading 2"/>
-    <w:basedOn w:val="Normal"/>
-    <w:next w:val="Normal"/>
-    <w:link w:val="Heading2Char"/>
+    <w:basedOn w:val="a"/>
+    <w:next w:val="a"/>
+    <w:link w:val="20"/>
     <w:uiPriority w:val="9"/>
     <w:semiHidden/>
     <w:unhideWhenUsed/>
@@ -25049,13 +24924,13 @@
       <w:szCs w:val="26"/>
     </w:rPr>
   </w:style>
-  <w:style w:type="character" w:default="1" w:styleId="DefaultParagraphFont">
+  <w:style w:type="character" w:default="1" w:styleId="a0">
     <w:name w:val="Default Paragraph Font"/>
     <w:uiPriority w:val="1"/>
     <w:semiHidden/>
     <w:unhideWhenUsed/>
   </w:style>
-  <w:style w:type="table" w:default="1" w:styleId="TableNormal">
+  <w:style w:type="table" w:default="1" w:styleId="a1">
     <w:name w:val="Normal Table"/>
     <w:uiPriority w:val="99"/>
     <w:semiHidden/>
@@ -25070,7 +24945,7 @@
       </w:tblCellMar>
     </w:tblPr>
   </w:style>
-  <w:style w:type="numbering" w:default="1" w:styleId="NoList">
+  <w:style w:type="numbering" w:default="1" w:styleId="a2">
     <w:name w:val="No List"/>
     <w:uiPriority w:val="99"/>
     <w:semiHidden/>
@@ -25078,7 +24953,7 @@
   </w:style>
   <w:style w:type="paragraph" w:styleId="NormalWeb">
     <w:name w:val="Normal (Web)"/>
-    <w:basedOn w:val="Normal"/>
+    <w:basedOn w:val="a"/>
     <w:uiPriority w:val="99"/>
     <w:semiHidden/>
     <w:unhideWhenUsed/>
@@ -25092,10 +24967,10 @@
       <w:szCs w:val="24"/>
     </w:rPr>
   </w:style>
-  <w:style w:type="character" w:customStyle="1" w:styleId="Heading1Char">
-    <w:name w:val="Heading 1 Char"/>
-    <w:basedOn w:val="DefaultParagraphFont"/>
-    <w:link w:val="Heading1"/>
+  <w:style w:type="character" w:customStyle="1" w:styleId="10">
+    <w:name w:val="כותרת 1 תו"/>
+    <w:basedOn w:val="a0"/>
+    <w:link w:val="1"/>
     <w:uiPriority w:val="9"/>
     <w:rsid w:val="00E148EF"/>
     <w:rPr>
@@ -25105,10 +24980,10 @@
       <w:szCs w:val="32"/>
     </w:rPr>
   </w:style>
-  <w:style w:type="paragraph" w:styleId="TOCHeading">
+  <w:style w:type="paragraph" w:styleId="a3">
     <w:name w:val="TOC Heading"/>
-    <w:basedOn w:val="Heading1"/>
-    <w:next w:val="Normal"/>
+    <w:basedOn w:val="1"/>
+    <w:next w:val="a"/>
     <w:uiPriority w:val="39"/>
     <w:unhideWhenUsed/>
     <w:qFormat/>
@@ -25123,9 +24998,9 @@
       <w:cs/>
     </w:rPr>
   </w:style>
-  <w:style w:type="paragraph" w:customStyle="1" w:styleId="1">
+  <w:style w:type="paragraph" w:customStyle="1" w:styleId="11">
     <w:name w:val="כותרת טקסט1"/>
-    <w:basedOn w:val="Normal"/>
+    <w:basedOn w:val="a"/>
     <w:link w:val="Title"/>
     <w:autoRedefine/>
     <w:qFormat/>
@@ -25143,8 +25018,8 @@
   </w:style>
   <w:style w:type="paragraph" w:styleId="TOC1">
     <w:name w:val="toc 1"/>
-    <w:basedOn w:val="Normal"/>
-    <w:next w:val="Normal"/>
+    <w:basedOn w:val="a"/>
+    <w:next w:val="a"/>
     <w:autoRedefine/>
     <w:uiPriority w:val="39"/>
     <w:unhideWhenUsed/>
@@ -25155,8 +25030,8 @@
   </w:style>
   <w:style w:type="character" w:customStyle="1" w:styleId="Title">
     <w:name w:val="Title תו"/>
-    <w:basedOn w:val="DefaultParagraphFont"/>
-    <w:link w:val="1"/>
+    <w:basedOn w:val="a0"/>
+    <w:link w:val="11"/>
     <w:rsid w:val="00A82914"/>
     <w:rPr>
       <w:b/>
@@ -25169,7 +25044,7 @@
   </w:style>
   <w:style w:type="character" w:styleId="Hyperlink">
     <w:name w:val="Hyperlink"/>
-    <w:basedOn w:val="DefaultParagraphFont"/>
+    <w:basedOn w:val="a0"/>
     <w:uiPriority w:val="99"/>
     <w:unhideWhenUsed/>
     <w:rsid w:val="00E148EF"/>
@@ -25178,10 +25053,10 @@
       <w:u w:val="single"/>
     </w:rPr>
   </w:style>
-  <w:style w:type="character" w:customStyle="1" w:styleId="Heading2Char">
-    <w:name w:val="Heading 2 Char"/>
-    <w:basedOn w:val="DefaultParagraphFont"/>
-    <w:link w:val="Heading2"/>
+  <w:style w:type="character" w:customStyle="1" w:styleId="20">
+    <w:name w:val="כותרת 2 תו"/>
+    <w:basedOn w:val="a0"/>
+    <w:link w:val="2"/>
     <w:uiPriority w:val="9"/>
     <w:semiHidden/>
     <w:rsid w:val="00E148EF"/>

</xml_diff>

<commit_message>
updated update status use-case
</commit_message>
<xml_diff>
--- a/docs/ARD.docx
+++ b/docs/ARD.docx
@@ -1995,13 +1995,23 @@
           <w:szCs w:val="24"/>
         </w:rPr>
       </w:pPr>
+      <w:proofErr w:type="spellStart"/>
       <w:r>
         <w:rPr>
           <w:rFonts w:cstheme="minorHAnsi"/>
           <w:sz w:val="24"/>
           <w:szCs w:val="24"/>
         </w:rPr>
-        <w:t>Liron Hart – Customer</w:t>
+        <w:t>Liron</w:t>
+      </w:r>
+      <w:proofErr w:type="spellEnd"/>
+      <w:r>
+        <w:rPr>
+          <w:rFonts w:cstheme="minorHAnsi"/>
+          <w:sz w:val="24"/>
+          <w:szCs w:val="24"/>
+        </w:rPr>
+        <w:t xml:space="preserve"> Hart – Customer</w:t>
       </w:r>
     </w:p>
     <w:p>
@@ -2059,7 +2069,25 @@
           <w:sz w:val="24"/>
           <w:szCs w:val="24"/>
         </w:rPr>
-        <w:t xml:space="preserve">Oded Gal, Hadar Ovadia, Ilay Gov </w:t>
+        <w:t xml:space="preserve">Oded Gal, </w:t>
+      </w:r>
+      <w:proofErr w:type="spellStart"/>
+      <w:r>
+        <w:rPr>
+          <w:rFonts w:cstheme="minorHAnsi"/>
+          <w:sz w:val="24"/>
+          <w:szCs w:val="24"/>
+        </w:rPr>
+        <w:t>Hadar</w:t>
+      </w:r>
+      <w:proofErr w:type="spellEnd"/>
+      <w:r>
+        <w:rPr>
+          <w:rFonts w:cstheme="minorHAnsi"/>
+          <w:sz w:val="24"/>
+          <w:szCs w:val="24"/>
+        </w:rPr>
+        <w:t xml:space="preserve"> Ovadia, Ilay Gov </w:t>
       </w:r>
       <w:r>
         <w:rPr>
@@ -17820,6 +17848,158 @@
           </w:p>
         </w:tc>
       </w:tr>
+      <w:tr>
+        <w:trPr>
+          <w:trHeight w:val="111"/>
+        </w:trPr>
+        <w:tc>
+          <w:tcPr>
+            <w:tcW w:w="8085" w:type="dxa"/>
+            <w:gridSpan w:val="2"/>
+            <w:tcBorders>
+              <w:top w:val="single" w:sz="8" w:space="0" w:color="000000"/>
+              <w:left w:val="single" w:sz="8" w:space="0" w:color="000000"/>
+              <w:bottom w:val="single" w:sz="8" w:space="0" w:color="000000"/>
+              <w:right w:val="single" w:sz="8" w:space="0" w:color="000000"/>
+            </w:tcBorders>
+            <w:tcMar>
+              <w:top w:w="100" w:type="dxa"/>
+              <w:left w:w="100" w:type="dxa"/>
+              <w:bottom w:w="100" w:type="dxa"/>
+              <w:right w:w="100" w:type="dxa"/>
+            </w:tcMar>
+          </w:tcPr>
+          <w:p>
+            <w:pPr>
+              <w:widowControl w:val="0"/>
+              <w:rPr>
+                <w:rFonts w:cstheme="minorHAnsi"/>
+                <w:sz w:val="24"/>
+                <w:szCs w:val="24"/>
+              </w:rPr>
+            </w:pPr>
+            <w:r>
+              <w:rPr>
+                <w:rFonts w:cstheme="minorHAnsi"/>
+                <w:sz w:val="24"/>
+                <w:szCs w:val="24"/>
+              </w:rPr>
+              <w:t>Work Manager sets status from “invalid” to “Done”</w:t>
+            </w:r>
+          </w:p>
+        </w:tc>
+        <w:tc>
+          <w:tcPr>
+            <w:tcW w:w="945" w:type="dxa"/>
+            <w:tcBorders>
+              <w:top w:val="single" w:sz="8" w:space="0" w:color="000000"/>
+              <w:left w:val="single" w:sz="8" w:space="0" w:color="000000"/>
+              <w:bottom w:val="single" w:sz="8" w:space="0" w:color="000000"/>
+              <w:right w:val="single" w:sz="8" w:space="0" w:color="000000"/>
+            </w:tcBorders>
+            <w:tcMar>
+              <w:top w:w="100" w:type="dxa"/>
+              <w:left w:w="100" w:type="dxa"/>
+              <w:bottom w:w="100" w:type="dxa"/>
+              <w:right w:w="100" w:type="dxa"/>
+            </w:tcMar>
+          </w:tcPr>
+          <w:p>
+            <w:pPr>
+              <w:widowControl w:val="0"/>
+              <w:rPr>
+                <w:rFonts w:cstheme="minorHAnsi"/>
+                <w:sz w:val="24"/>
+                <w:szCs w:val="24"/>
+              </w:rPr>
+            </w:pPr>
+            <w:r>
+              <w:rPr>
+                <w:rFonts w:cstheme="minorHAnsi"/>
+                <w:sz w:val="24"/>
+                <w:szCs w:val="24"/>
+              </w:rPr>
+              <w:t>Fail</w:t>
+            </w:r>
+          </w:p>
+        </w:tc>
+      </w:tr>
+      <w:tr>
+        <w:trPr>
+          <w:trHeight w:val="111"/>
+        </w:trPr>
+        <w:tc>
+          <w:tcPr>
+            <w:tcW w:w="8085" w:type="dxa"/>
+            <w:gridSpan w:val="2"/>
+            <w:tcBorders>
+              <w:top w:val="single" w:sz="8" w:space="0" w:color="000000"/>
+              <w:left w:val="single" w:sz="8" w:space="0" w:color="000000"/>
+              <w:bottom w:val="single" w:sz="8" w:space="0" w:color="000000"/>
+              <w:right w:val="single" w:sz="8" w:space="0" w:color="000000"/>
+            </w:tcBorders>
+            <w:tcMar>
+              <w:top w:w="100" w:type="dxa"/>
+              <w:left w:w="100" w:type="dxa"/>
+              <w:bottom w:w="100" w:type="dxa"/>
+              <w:right w:w="100" w:type="dxa"/>
+            </w:tcMar>
+          </w:tcPr>
+          <w:p>
+            <w:pPr>
+              <w:widowControl w:val="0"/>
+              <w:rPr>
+                <w:rFonts w:cstheme="minorHAnsi"/>
+                <w:sz w:val="24"/>
+                <w:szCs w:val="24"/>
+              </w:rPr>
+            </w:pPr>
+            <w:r>
+              <w:rPr>
+                <w:rFonts w:cstheme="minorHAnsi"/>
+                <w:sz w:val="24"/>
+                <w:szCs w:val="24"/>
+              </w:rPr>
+              <w:t>Project Manager/ Contractor sets status from “invalid” to “Done”</w:t>
+            </w:r>
+          </w:p>
+        </w:tc>
+        <w:tc>
+          <w:tcPr>
+            <w:tcW w:w="945" w:type="dxa"/>
+            <w:tcBorders>
+              <w:top w:val="single" w:sz="8" w:space="0" w:color="000000"/>
+              <w:left w:val="single" w:sz="8" w:space="0" w:color="000000"/>
+              <w:bottom w:val="single" w:sz="8" w:space="0" w:color="000000"/>
+              <w:right w:val="single" w:sz="8" w:space="0" w:color="000000"/>
+            </w:tcBorders>
+            <w:tcMar>
+              <w:top w:w="100" w:type="dxa"/>
+              <w:left w:w="100" w:type="dxa"/>
+              <w:bottom w:w="100" w:type="dxa"/>
+              <w:right w:w="100" w:type="dxa"/>
+            </w:tcMar>
+          </w:tcPr>
+          <w:p>
+            <w:pPr>
+              <w:widowControl w:val="0"/>
+              <w:rPr>
+                <w:rFonts w:cstheme="minorHAnsi"/>
+                <w:sz w:val="24"/>
+                <w:szCs w:val="24"/>
+              </w:rPr>
+            </w:pPr>
+            <w:r>
+              <w:rPr>
+                <w:rFonts w:cstheme="minorHAnsi"/>
+                <w:sz w:val="24"/>
+                <w:szCs w:val="24"/>
+              </w:rPr>
+              <w:t>Pass</w:t>
+            </w:r>
+          </w:p>
+        </w:tc>
+      </w:tr>
     </w:tbl>
     <w:p>
       <w:pPr>
@@ -18698,7 +18878,6 @@
                 <w:sz w:val="24"/>
                 <w:szCs w:val="24"/>
               </w:rPr>
-              <w:lastRenderedPageBreak/>
               <w:t>Use Case Name</w:t>
             </w:r>
           </w:p>
@@ -19889,15 +20068,6 @@
         </w:tc>
       </w:tr>
     </w:tbl>
-    <w:p>
-      <w:pPr>
-        <w:rPr>
-          <w:rFonts w:cstheme="minorHAnsi"/>
-          <w:sz w:val="28"/>
-          <w:szCs w:val="28"/>
-        </w:rPr>
-      </w:pPr>
-    </w:p>
     <w:p>
       <w:pPr>
         <w:rPr>
@@ -20728,8 +20898,18 @@
           <w:sz w:val="24"/>
           <w:szCs w:val="24"/>
         </w:rPr>
-        <w:t>Each Mission has status, links, documentation / proof</w:t>
+        <w:t xml:space="preserve">Each Mission has status, links, documentation / </w:t>
       </w:r>
+      <w:proofErr w:type="gramStart"/>
+      <w:r>
+        <w:rPr>
+          <w:rFonts w:cstheme="minorHAnsi"/>
+          <w:sz w:val="24"/>
+          <w:szCs w:val="24"/>
+        </w:rPr>
+        <w:t>proof</w:t>
+      </w:r>
+      <w:proofErr w:type="gramEnd"/>
       <w:r>
         <w:rPr>
           <w:rFonts w:cstheme="minorHAnsi"/>
@@ -22078,6 +22258,7 @@
               </w:rPr>
               <w:t xml:space="preserve">Small tasks that are required to complete </w:t>
             </w:r>
+            <w:proofErr w:type="gramStart"/>
             <w:r>
               <w:rPr>
                 <w:rFonts w:cstheme="minorHAnsi"/>
@@ -22086,6 +22267,7 @@
               </w:rPr>
               <w:t>in order to</w:t>
             </w:r>
+            <w:proofErr w:type="gramEnd"/>
             <w:r>
               <w:rPr>
                 <w:rFonts w:cstheme="minorHAnsi"/>

</xml_diff>